<commit_message>
spread profile components to has its own folder
</commit_message>
<xml_diff>
--- a/documents/דברים שיש לתקן.docx
+++ b/documents/דברים שיש לתקן.docx
@@ -30,7 +30,7 @@
     </w:p>
     <w:p>
       <w:pPr>
-        <w:jc w:val="center"/>
+        <w:jc w:val="both"/>
         <w:rPr>
           <w:rtl/>
           <w:lang w:val="en-US"/>
@@ -39,9 +39,13 @@
     </w:p>
     <w:p>
       <w:pPr>
+        <w:pStyle w:val="a3"/>
+        <w:numPr>
+          <w:ilvl w:val="0"/>
+          <w:numId w:val="1"/>
+        </w:numPr>
         <w:jc w:val="center"/>
         <w:rPr>
-          <w:rtl/>
           <w:lang w:val="en-US"/>
         </w:rPr>
       </w:pPr>
@@ -51,13 +55,13 @@
           <w:rtl/>
           <w:lang w:val="en-US"/>
         </w:rPr>
-        <w:t xml:space="preserve">1)משום מה כשמעדכנים שדות של הפרופיל ומחקי את כל השדה כשעושים </w:t>
-      </w:r>
-      <w:r>
-        <w:rPr>
-          <w:lang w:val="en-US"/>
-        </w:rPr>
-        <w:t xml:space="preserve">save </w:t>
+        <w:t xml:space="preserve">כשמרעננים דף כמו של הפרופיל או של ה </w:t>
+      </w:r>
+      <w:r>
+        <w:rPr>
+          <w:lang w:val="en-US"/>
+        </w:rPr>
+        <w:t xml:space="preserve">home </w:t>
       </w:r>
       <w:r>
         <w:rPr>
@@ -65,17 +69,84 @@
           <w:rtl/>
           <w:lang w:val="en-US"/>
         </w:rPr>
-        <w:t>הוא משאיר את מה שהיה(לא נותן לשמור ערך ריק)....</w:t>
+        <w:t xml:space="preserve"> זה עושה מעבר מוזר ל </w:t>
+      </w:r>
+      <w:r>
+        <w:rPr>
+          <w:lang w:val="en-US"/>
+        </w:rPr>
+        <w:t xml:space="preserve">login </w:t>
+      </w:r>
+      <w:r>
+        <w:rPr>
+          <w:rFonts w:hint="cs"/>
+          <w:rtl/>
+          <w:lang w:val="en-US"/>
+        </w:rPr>
+        <w:t xml:space="preserve">ול </w:t>
+      </w:r>
+      <w:r>
+        <w:rPr>
+          <w:lang w:val="en-US"/>
+        </w:rPr>
+        <w:t>Home</w:t>
       </w:r>
     </w:p>
     <w:p>
       <w:pPr>
+        <w:pStyle w:val="a3"/>
+        <w:numPr>
+          <w:ilvl w:val="0"/>
+          <w:numId w:val="1"/>
+        </w:numPr>
         <w:jc w:val="center"/>
         <w:rPr>
-          <w:rtl/>
-          <w:lang w:val="en-US"/>
-        </w:rPr>
-      </w:pPr>
+          <w:lang w:val="en-US"/>
+        </w:rPr>
+      </w:pPr>
+      <w:r>
+        <w:rPr>
+          <w:rFonts w:hint="cs"/>
+          <w:rtl/>
+          <w:lang w:val="en-US"/>
+        </w:rPr>
+        <w:t xml:space="preserve">ב </w:t>
+      </w:r>
+      <w:r>
+        <w:rPr>
+          <w:lang w:val="en-US"/>
+        </w:rPr>
+        <w:t>by</w:t>
+      </w:r>
+      <w:r>
+        <w:rPr>
+          <w:rFonts w:hint="cs"/>
+          <w:lang w:val="en-US"/>
+        </w:rPr>
+        <w:t xml:space="preserve"> </w:t>
+      </w:r>
+      <w:r>
+        <w:rPr>
+          <w:rFonts w:hint="cs"/>
+          <w:rtl/>
+          <w:lang w:val="en-US"/>
+        </w:rPr>
+        <w:t xml:space="preserve"> הוא לא מראה את הערך המעודכן נגיד אני בוחר ב </w:t>
+      </w:r>
+      <w:r>
+        <w:rPr>
+          <w:lang w:val="en-US"/>
+        </w:rPr>
+        <w:t xml:space="preserve">Username </w:t>
+      </w:r>
+      <w:r>
+        <w:rPr>
+          <w:rFonts w:hint="cs"/>
+          <w:rtl/>
+          <w:lang w:val="en-US"/>
+        </w:rPr>
+        <w:t>(למרות שבפועל הוא יודע שחבחרתי בזה כי כשמדפיסים רואים שהוא התעדכן)</w:t>
+      </w:r>
     </w:p>
     <w:p>
       <w:pPr>
@@ -85,14 +156,6 @@
           <w:lang w:val="en-US"/>
         </w:rPr>
       </w:pPr>
-      <w:r>
-        <w:rPr>
-          <w:rFonts w:hint="cs"/>
-          <w:rtl/>
-          <w:lang w:val="en-US"/>
-        </w:rPr>
-        <w:t>אבל אם אני מוחקת ומשאירה אות אחת זה נותן...</w:t>
-      </w:r>
     </w:p>
     <w:p>
       <w:pPr>
@@ -108,6 +171,7 @@
         <w:jc w:val="center"/>
         <w:rPr>
           <w:rFonts w:hint="cs"/>
+          <w:rtl/>
           <w:lang w:val="en-US"/>
         </w:rPr>
       </w:pPr>
@@ -117,13 +181,13 @@
           <w:rtl/>
           <w:lang w:val="en-US"/>
         </w:rPr>
-        <w:t xml:space="preserve">2)כשמרעננים דף כמו של הפרופיל או של ה </w:t>
-      </w:r>
-      <w:r>
-        <w:rPr>
-          <w:lang w:val="en-US"/>
-        </w:rPr>
-        <w:t xml:space="preserve">home </w:t>
+        <w:t>3.בסרוור קבלת כל הפרופילים לפי שם משתמש ה</w:t>
+      </w:r>
+      <w:r>
+        <w:rPr>
+          <w:lang w:val="en-US"/>
+        </w:rPr>
+        <w:t xml:space="preserve">parse </w:t>
       </w:r>
       <w:r>
         <w:rPr>
@@ -131,37 +195,7 @@
           <w:rtl/>
           <w:lang w:val="en-US"/>
         </w:rPr>
-        <w:t xml:space="preserve"> זה עושה מעבר מוזר ל </w:t>
-      </w:r>
-      <w:r>
-        <w:rPr>
-          <w:lang w:val="en-US"/>
-        </w:rPr>
-        <w:t xml:space="preserve">login </w:t>
-      </w:r>
-      <w:proofErr w:type="spellStart"/>
-      <w:r>
-        <w:rPr>
-          <w:rFonts w:hint="cs"/>
-          <w:rtl/>
-          <w:lang w:val="en-US"/>
-        </w:rPr>
-        <w:t>ול</w:t>
-      </w:r>
-      <w:proofErr w:type="spellEnd"/>
-      <w:r>
-        <w:rPr>
-          <w:rFonts w:hint="cs"/>
-          <w:rtl/>
-          <w:lang w:val="en-US"/>
-        </w:rPr>
-        <w:t xml:space="preserve"> </w:t>
-      </w:r>
-      <w:r>
-        <w:rPr>
-          <w:lang w:val="en-US"/>
-        </w:rPr>
-        <w:t>Home</w:t>
+        <w:t>לא עובד משום מה</w:t>
       </w:r>
     </w:p>
     <w:p>
@@ -186,7 +220,6 @@
       <w:pPr>
         <w:jc w:val="center"/>
         <w:rPr>
-          <w:rFonts w:hint="cs"/>
           <w:rtl/>
           <w:lang w:val="en-US"/>
         </w:rPr>
@@ -200,6 +233,100 @@
     </w:sectPr>
   </w:body>
 </w:document>
+</file>
+
+<file path=word/numbering.xml><?xml version="1.0" encoding="utf-8"?>
+<w:numbering xmlns:wpc="http://schemas.microsoft.com/office/word/2010/wordprocessingCanvas" xmlns:cx="http://schemas.microsoft.com/office/drawing/2014/chartex" xmlns:cx1="http://schemas.microsoft.com/office/drawing/2015/9/8/chartex" xmlns:cx2="http://schemas.microsoft.com/office/drawing/2015/10/21/chartex" xmlns:cx3="http://schemas.microsoft.com/office/drawing/2016/5/9/chartex" xmlns:cx4="http://schemas.microsoft.com/office/drawing/2016/5/10/chartex" xmlns:cx5="http://schemas.microsoft.com/office/drawing/2016/5/11/chartex" xmlns:cx6="http://schemas.microsoft.com/office/drawing/2016/5/12/chartex" xmlns:cx7="http://schemas.microsoft.com/office/drawing/2016/5/13/chartex" xmlns:cx8="http://schemas.microsoft.com/office/drawing/2016/5/14/chartex" xmlns:mc="http://schemas.openxmlformats.org/markup-compatibility/2006" xmlns:aink="http://schemas.microsoft.com/office/drawing/2016/ink" xmlns:am3d="http://schemas.microsoft.com/office/drawing/2017/model3d" xmlns:o="urn:schemas-microsoft-com:office:office" xmlns:r="http://schemas.openxmlformats.org/officeDocument/2006/relationships" xmlns:m="http://schemas.openxmlformats.org/officeDocument/2006/math" xmlns:v="urn:schemas-microsoft-com:vml" xmlns:wp14="http://schemas.microsoft.com/office/word/2010/wordprocessingDrawing" xmlns:wp="http://schemas.openxmlformats.org/drawingml/2006/wordprocessingDrawing" xmlns:w10="urn:schemas-microsoft-com:office:word" xmlns:w="http://schemas.openxmlformats.org/wordprocessingml/2006/main" xmlns:w14="http://schemas.microsoft.com/office/word/2010/wordml" xmlns:w15="http://schemas.microsoft.com/office/word/2012/wordml" xmlns:w16cex="http://schemas.microsoft.com/office/word/2018/wordml/cex" xmlns:w16cid="http://schemas.microsoft.com/office/word/2016/wordml/cid" xmlns:w16="http://schemas.microsoft.com/office/word/2018/wordml" xmlns:w16se="http://schemas.microsoft.com/office/word/2015/wordml/symex" xmlns:wpg="http://schemas.microsoft.com/office/word/2010/wordprocessingGroup" xmlns:wpi="http://schemas.microsoft.com/office/word/2010/wordprocessingInk" xmlns:wne="http://schemas.microsoft.com/office/word/2006/wordml" xmlns:wps="http://schemas.microsoft.com/office/word/2010/wordprocessingShape" mc:Ignorable="w14 w15 w16se w16cid w16 w16cex wp14">
+  <w:abstractNum w:abstractNumId="0" w15:restartNumberingAfterBreak="0">
+    <w:nsid w:val="01747418"/>
+    <w:multiLevelType w:val="hybridMultilevel"/>
+    <w:tmpl w:val="1018CE10"/>
+    <w:lvl w:ilvl="0" w:tplc="1000000F">
+      <w:start w:val="1"/>
+      <w:numFmt w:val="decimal"/>
+      <w:lvlText w:val="%1."/>
+      <w:lvlJc w:val="left"/>
+      <w:pPr>
+        <w:ind w:left="720" w:hanging="360"/>
+      </w:pPr>
+    </w:lvl>
+    <w:lvl w:ilvl="1" w:tplc="10000019" w:tentative="1">
+      <w:start w:val="1"/>
+      <w:numFmt w:val="lowerLetter"/>
+      <w:lvlText w:val="%2."/>
+      <w:lvlJc w:val="left"/>
+      <w:pPr>
+        <w:ind w:left="1440" w:hanging="360"/>
+      </w:pPr>
+    </w:lvl>
+    <w:lvl w:ilvl="2" w:tplc="1000001B" w:tentative="1">
+      <w:start w:val="1"/>
+      <w:numFmt w:val="lowerRoman"/>
+      <w:lvlText w:val="%3."/>
+      <w:lvlJc w:val="right"/>
+      <w:pPr>
+        <w:ind w:left="2160" w:hanging="180"/>
+      </w:pPr>
+    </w:lvl>
+    <w:lvl w:ilvl="3" w:tplc="1000000F" w:tentative="1">
+      <w:start w:val="1"/>
+      <w:numFmt w:val="decimal"/>
+      <w:lvlText w:val="%4."/>
+      <w:lvlJc w:val="left"/>
+      <w:pPr>
+        <w:ind w:left="2880" w:hanging="360"/>
+      </w:pPr>
+    </w:lvl>
+    <w:lvl w:ilvl="4" w:tplc="10000019" w:tentative="1">
+      <w:start w:val="1"/>
+      <w:numFmt w:val="lowerLetter"/>
+      <w:lvlText w:val="%5."/>
+      <w:lvlJc w:val="left"/>
+      <w:pPr>
+        <w:ind w:left="3600" w:hanging="360"/>
+      </w:pPr>
+    </w:lvl>
+    <w:lvl w:ilvl="5" w:tplc="1000001B" w:tentative="1">
+      <w:start w:val="1"/>
+      <w:numFmt w:val="lowerRoman"/>
+      <w:lvlText w:val="%6."/>
+      <w:lvlJc w:val="right"/>
+      <w:pPr>
+        <w:ind w:left="4320" w:hanging="180"/>
+      </w:pPr>
+    </w:lvl>
+    <w:lvl w:ilvl="6" w:tplc="1000000F" w:tentative="1">
+      <w:start w:val="1"/>
+      <w:numFmt w:val="decimal"/>
+      <w:lvlText w:val="%7."/>
+      <w:lvlJc w:val="left"/>
+      <w:pPr>
+        <w:ind w:left="5040" w:hanging="360"/>
+      </w:pPr>
+    </w:lvl>
+    <w:lvl w:ilvl="7" w:tplc="10000019" w:tentative="1">
+      <w:start w:val="1"/>
+      <w:numFmt w:val="lowerLetter"/>
+      <w:lvlText w:val="%8."/>
+      <w:lvlJc w:val="left"/>
+      <w:pPr>
+        <w:ind w:left="5760" w:hanging="360"/>
+      </w:pPr>
+    </w:lvl>
+    <w:lvl w:ilvl="8" w:tplc="1000001B" w:tentative="1">
+      <w:start w:val="1"/>
+      <w:numFmt w:val="lowerRoman"/>
+      <w:lvlText w:val="%9."/>
+      <w:lvlJc w:val="right"/>
+      <w:pPr>
+        <w:ind w:left="6480" w:hanging="180"/>
+      </w:pPr>
+    </w:lvl>
+  </w:abstractNum>
+  <w:num w:numId="1">
+    <w:abstractNumId w:val="0"/>
+  </w:num>
+</w:numbering>
 </file>
 
 <file path=word/styles.xml><?xml version="1.0" encoding="utf-8"?>
@@ -630,6 +757,17 @@
     <w:semiHidden/>
     <w:unhideWhenUsed/>
   </w:style>
+  <w:style w:type="paragraph" w:styleId="a3">
+    <w:name w:val="List Paragraph"/>
+    <w:basedOn w:val="a"/>
+    <w:uiPriority w:val="34"/>
+    <w:qFormat/>
+    <w:rsid w:val="00B82256"/>
+    <w:pPr>
+      <w:ind w:left="720"/>
+      <w:contextualSpacing/>
+    </w:pPr>
+  </w:style>
 </w:styles>
 </file>
 

</xml_diff>

<commit_message>
intsated of popup using modal
</commit_message>
<xml_diff>
--- a/documents/דברים שיש לתקן.docx
+++ b/documents/דברים שיש לתקן.docx
@@ -150,27 +150,68 @@
     </w:p>
     <w:p>
       <w:pPr>
+        <w:pStyle w:val="a3"/>
+        <w:numPr>
+          <w:ilvl w:val="0"/>
+          <w:numId w:val="1"/>
+        </w:numPr>
         <w:jc w:val="center"/>
         <w:rPr>
-          <w:rtl/>
-          <w:lang w:val="en-US"/>
-        </w:rPr>
-      </w:pPr>
-    </w:p>
-    <w:p>
-      <w:pPr>
+          <w:lang w:val="en-US"/>
+        </w:rPr>
+      </w:pPr>
+      <w:r>
+        <w:rPr>
+          <w:rFonts w:hint="cs"/>
+          <w:rtl/>
+          <w:lang w:val="en-US"/>
+        </w:rPr>
+        <w:t>משום מה התמונות לא מוצגות בפעם הראשונה שהדף עולה אלא רק אם מעלים תמונה חדשה פתאום זה מופיע..</w:t>
+      </w:r>
+    </w:p>
+    <w:p>
+      <w:pPr>
+        <w:pStyle w:val="a3"/>
+        <w:numPr>
+          <w:ilvl w:val="0"/>
+          <w:numId w:val="1"/>
+        </w:numPr>
         <w:jc w:val="center"/>
         <w:rPr>
-          <w:rtl/>
-          <w:lang w:val="en-US"/>
-        </w:rPr>
-      </w:pPr>
+          <w:lang w:val="en-US"/>
+        </w:rPr>
+      </w:pPr>
+      <w:r>
+        <w:rPr>
+          <w:rFonts w:hint="cs"/>
+          <w:rtl/>
+          <w:lang w:val="en-US"/>
+        </w:rPr>
+        <w:t>לסדר את הנראות של הכל!</w:t>
+      </w:r>
     </w:p>
     <w:p>
       <w:pPr>
         <w:jc w:val="center"/>
         <w:rPr>
-          <w:rFonts w:hint="cs"/>
+          <w:rtl/>
+          <w:lang w:val="en-US"/>
+        </w:rPr>
+      </w:pPr>
+    </w:p>
+    <w:p>
+      <w:pPr>
+        <w:jc w:val="center"/>
+        <w:rPr>
+          <w:rtl/>
+          <w:lang w:val="en-US"/>
+        </w:rPr>
+      </w:pPr>
+    </w:p>
+    <w:p>
+      <w:pPr>
+        <w:jc w:val="center"/>
+        <w:rPr>
           <w:rtl/>
           <w:lang w:val="en-US"/>
         </w:rPr>

</xml_diff>